<commit_message>
fixed bubble sort, added comments,  and updated writeup
</commit_message>
<xml_diff>
--- a/lab2/spaghetti.docx
+++ b/lab2/spaghetti.docx
@@ -78,32 +78,425 @@
         <w:ind w:firstLine="720"/>
       </w:pPr>
       <w:r>
-        <w:t xml:space="preserve">The purpose of the program is to take user input (up to 15 values), sort them, and then output them to the user. The user also has the option of inputting a -1 as a sentinel value to terminate reading inputs prematurely. The sorting algorithm used is a </w:t>
-      </w:r>
-      <w:proofErr w:type="gramStart"/>
-      <w:r>
-        <w:t>really crude</w:t>
-      </w:r>
-      <w:proofErr w:type="gramEnd"/>
-      <w:r>
-        <w:t xml:space="preserve"> implementation of the bubble sort. The </w:t>
-      </w:r>
-      <w:proofErr w:type="gramStart"/>
-      <w:r>
-        <w:t>limitations</w:t>
-      </w:r>
-      <w:proofErr w:type="gramEnd"/>
-      <w:r>
-        <w:t xml:space="preserve"> of this algorithm is that the code doesn’t always sort correctly due to the GOTO statements that needed to be used in order to achieve it. </w:t>
-      </w:r>
-      <w:proofErr w:type="gramStart"/>
-      <w:r>
-        <w:t>In the event that</w:t>
-      </w:r>
-      <w:proofErr w:type="gramEnd"/>
-      <w:r>
-        <w:t xml:space="preserve"> the code isn’t able to be sorted correctly, the code is output in the order in which it was input.</w:t>
-      </w:r>
+        <w:rPr>
+          <w:noProof/>
+        </w:rPr>
+        <mc:AlternateContent>
+          <mc:Choice Requires="wpg">
+            <w:drawing>
+              <wp:anchor distT="0" distB="0" distL="114300" distR="114300" simplePos="0" relativeHeight="251663360" behindDoc="0" locked="0" layoutInCell="1" allowOverlap="1" wp14:anchorId="00D40016" wp14:editId="7AFFEB59">
+                <wp:simplePos x="0" y="0"/>
+                <wp:positionH relativeFrom="column">
+                  <wp:posOffset>2990850</wp:posOffset>
+                </wp:positionH>
+                <wp:positionV relativeFrom="paragraph">
+                  <wp:posOffset>2258060</wp:posOffset>
+                </wp:positionV>
+                <wp:extent cx="2245995" cy="2244090"/>
+                <wp:effectExtent l="0" t="0" r="1905" b="3810"/>
+                <wp:wrapSquare wrapText="bothSides"/>
+                <wp:docPr id="6" name="Group 6"/>
+                <wp:cNvGraphicFramePr/>
+                <a:graphic xmlns:a="http://schemas.openxmlformats.org/drawingml/2006/main">
+                  <a:graphicData uri="http://schemas.microsoft.com/office/word/2010/wordprocessingGroup">
+                    <wpg:wgp>
+                      <wpg:cNvGrpSpPr/>
+                      <wpg:grpSpPr>
+                        <a:xfrm>
+                          <a:off x="0" y="0"/>
+                          <a:ext cx="2245995" cy="2244090"/>
+                          <a:chOff x="0" y="0"/>
+                          <a:chExt cx="2245995" cy="2244090"/>
+                        </a:xfrm>
+                      </wpg:grpSpPr>
+                      <pic:pic xmlns:pic="http://schemas.openxmlformats.org/drawingml/2006/picture">
+                        <pic:nvPicPr>
+                          <pic:cNvPr id="2" name="Picture 2" descr="Text&#10;&#10;Description automatically generated"/>
+                          <pic:cNvPicPr>
+                            <a:picLocks noChangeAspect="1"/>
+                          </pic:cNvPicPr>
+                        </pic:nvPicPr>
+                        <pic:blipFill>
+                          <a:blip r:embed="rId4">
+                            <a:extLst>
+                              <a:ext uri="{28A0092B-C50C-407E-A947-70E740481C1C}">
+                                <a14:useLocalDpi xmlns:a14="http://schemas.microsoft.com/office/drawing/2010/main" val="0"/>
+                              </a:ext>
+                            </a:extLst>
+                          </a:blip>
+                          <a:stretch>
+                            <a:fillRect/>
+                          </a:stretch>
+                        </pic:blipFill>
+                        <pic:spPr>
+                          <a:xfrm>
+                            <a:off x="0" y="0"/>
+                            <a:ext cx="2236470" cy="1847215"/>
+                          </a:xfrm>
+                          <a:prstGeom prst="rect">
+                            <a:avLst/>
+                          </a:prstGeom>
+                        </pic:spPr>
+                      </pic:pic>
+                      <wps:wsp>
+                        <wps:cNvPr id="4" name="Text Box 4"/>
+                        <wps:cNvSpPr txBox="1"/>
+                        <wps:spPr>
+                          <a:xfrm>
+                            <a:off x="9525" y="1838325"/>
+                            <a:ext cx="2236470" cy="405765"/>
+                          </a:xfrm>
+                          <a:prstGeom prst="rect">
+                            <a:avLst/>
+                          </a:prstGeom>
+                          <a:solidFill>
+                            <a:prstClr val="white"/>
+                          </a:solidFill>
+                          <a:ln>
+                            <a:noFill/>
+                          </a:ln>
+                        </wps:spPr>
+                        <wps:txbx>
+                          <w:txbxContent>
+                            <w:p>
+                              <w:pPr>
+                                <w:pStyle w:val="Caption"/>
+                                <w:jc w:val="center"/>
+                              </w:pPr>
+                              <w:r>
+                                <w:t>Figure 2:</w:t>
+                              </w:r>
+                              <w:r>
+                                <w:br/>
+                              </w:r>
+                              <w:r>
+                                <w:t xml:space="preserve"> Sort using the same data with the correct value</w:t>
+                              </w:r>
+                            </w:p>
+                          </w:txbxContent>
+                        </wps:txbx>
+                        <wps:bodyPr rot="0" spcFirstLastPara="0" vertOverflow="overflow" horzOverflow="overflow" vert="horz" wrap="square" lIns="0" tIns="0" rIns="0" bIns="0" numCol="1" spcCol="0" rtlCol="0" fromWordArt="0" anchor="t" anchorCtr="0" forceAA="0" compatLnSpc="1">
+                          <a:prstTxWarp prst="textNoShape">
+                            <a:avLst/>
+                          </a:prstTxWarp>
+                          <a:spAutoFit/>
+                        </wps:bodyPr>
+                      </wps:wsp>
+                    </wpg:wgp>
+                  </a:graphicData>
+                </a:graphic>
+              </wp:anchor>
+            </w:drawing>
+          </mc:Choice>
+          <mc:Fallback>
+            <w:pict>
+              <v:group w14:anchorId="00D40016" id="Group 6" o:spid="_x0000_s1026" style="position:absolute;left:0;text-align:left;margin-left:235.5pt;margin-top:177.8pt;width:176.85pt;height:176.7pt;z-index:251663360" coordsize="22459,22440" o:gfxdata="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">
+                <v:shapetype id="_x0000_t75" coordsize="21600,21600" o:spt="75" o:preferrelative="t" path="m@4@5l@4@11@9@11@9@5xe" filled="f" stroked="f">
+                  <v:stroke joinstyle="miter"/>
+                  <v:formulas>
+                    <v:f eqn="if lineDrawn pixelLineWidth 0"/>
+                    <v:f eqn="sum @0 1 0"/>
+                    <v:f eqn="sum 0 0 @1"/>
+                    <v:f eqn="prod @2 1 2"/>
+                    <v:f eqn="prod @3 21600 pixelWidth"/>
+                    <v:f eqn="prod @3 21600 pixelHeight"/>
+                    <v:f eqn="sum @0 0 1"/>
+                    <v:f eqn="prod @6 1 2"/>
+                    <v:f eqn="prod @7 21600 pixelWidth"/>
+                    <v:f eqn="sum @8 21600 0"/>
+                    <v:f eqn="prod @7 21600 pixelHeight"/>
+                    <v:f eqn="sum @10 21600 0"/>
+                  </v:formulas>
+                  <v:path o:extrusionok="f" gradientshapeok="t" o:connecttype="rect"/>
+                  <o:lock v:ext="edit" aspectratio="t"/>
+                </v:shapetype>
+                <v:shape id="Picture 2" o:spid="_x0000_s1027" type="#_x0000_t75" alt="Text&#10;&#10;Description automatically generated" style="position:absolute;width:22364;height:18472;visibility:visible;mso-wrap-style:square" o:gfxdata="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">
+                  <v:imagedata r:id="rId5" o:title="Text&#10;&#10;Description automatically generated"/>
+                </v:shape>
+                <v:shapetype id="_x0000_t202" coordsize="21600,21600" o:spt="202" path="m,l,21600r21600,l21600,xe">
+                  <v:stroke joinstyle="miter"/>
+                  <v:path gradientshapeok="t" o:connecttype="rect"/>
+                </v:shapetype>
+                <v:shape id="Text Box 4" o:spid="_x0000_s1028" type="#_x0000_t202" style="position:absolute;left:95;top:18383;width:22364;height:4057;visibility:visible;mso-wrap-style:square;v-text-anchor:top" o:gfxdata="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" stroked="f">
+                  <v:textbox style="mso-fit-shape-to-text:t" inset="0,0,0,0">
+                    <w:txbxContent>
+                      <w:p>
+                        <w:pPr>
+                          <w:pStyle w:val="Caption"/>
+                          <w:jc w:val="center"/>
+                        </w:pPr>
+                        <w:r>
+                          <w:t>Figure 2:</w:t>
+                        </w:r>
+                        <w:r>
+                          <w:br/>
+                        </w:r>
+                        <w:r>
+                          <w:t xml:space="preserve"> Sort using the same data with the correct value</w:t>
+                        </w:r>
+                      </w:p>
+                    </w:txbxContent>
+                  </v:textbox>
+                </v:shape>
+                <w10:wrap type="square"/>
+              </v:group>
+            </w:pict>
+          </mc:Fallback>
+        </mc:AlternateContent>
+      </w:r>
+      <w:r>
+        <w:rPr>
+          <w:noProof/>
+        </w:rPr>
+        <mc:AlternateContent>
+          <mc:Choice Requires="wpg">
+            <w:drawing>
+              <wp:anchor distT="0" distB="0" distL="114300" distR="114300" simplePos="0" relativeHeight="251660288" behindDoc="0" locked="0" layoutInCell="1" allowOverlap="1" wp14:anchorId="22348716" wp14:editId="368ADE60">
+                <wp:simplePos x="0" y="0"/>
+                <wp:positionH relativeFrom="column">
+                  <wp:posOffset>285750</wp:posOffset>
+                </wp:positionH>
+                <wp:positionV relativeFrom="paragraph">
+                  <wp:posOffset>2267585</wp:posOffset>
+                </wp:positionV>
+                <wp:extent cx="2247900" cy="2253615"/>
+                <wp:effectExtent l="0" t="0" r="0" b="0"/>
+                <wp:wrapSquare wrapText="bothSides"/>
+                <wp:docPr id="5" name="Group 5"/>
+                <wp:cNvGraphicFramePr/>
+                <a:graphic xmlns:a="http://schemas.openxmlformats.org/drawingml/2006/main">
+                  <a:graphicData uri="http://schemas.microsoft.com/office/word/2010/wordprocessingGroup">
+                    <wpg:wgp>
+                      <wpg:cNvGrpSpPr/>
+                      <wpg:grpSpPr>
+                        <a:xfrm>
+                          <a:off x="0" y="0"/>
+                          <a:ext cx="2247900" cy="2253615"/>
+                          <a:chOff x="0" y="0"/>
+                          <a:chExt cx="2247900" cy="2253615"/>
+                        </a:xfrm>
+                      </wpg:grpSpPr>
+                      <pic:pic xmlns:pic="http://schemas.openxmlformats.org/drawingml/2006/picture">
+                        <pic:nvPicPr>
+                          <pic:cNvPr id="1" name="Picture 1" descr="Text&#10;&#10;Description automatically generated"/>
+                          <pic:cNvPicPr>
+                            <a:picLocks noChangeAspect="1"/>
+                          </pic:cNvPicPr>
+                        </pic:nvPicPr>
+                        <pic:blipFill>
+                          <a:blip r:embed="rId6">
+                            <a:extLst>
+                              <a:ext uri="{28A0092B-C50C-407E-A947-70E740481C1C}">
+                                <a14:useLocalDpi xmlns:a14="http://schemas.microsoft.com/office/drawing/2010/main" val="0"/>
+                              </a:ext>
+                            </a:extLst>
+                          </a:blip>
+                          <a:stretch>
+                            <a:fillRect/>
+                          </a:stretch>
+                        </pic:blipFill>
+                        <pic:spPr>
+                          <a:xfrm>
+                            <a:off x="0" y="0"/>
+                            <a:ext cx="2238375" cy="1837690"/>
+                          </a:xfrm>
+                          <a:prstGeom prst="rect">
+                            <a:avLst/>
+                          </a:prstGeom>
+                        </pic:spPr>
+                      </pic:pic>
+                      <wps:wsp>
+                        <wps:cNvPr id="3" name="Text Box 3"/>
+                        <wps:cNvSpPr txBox="1"/>
+                        <wps:spPr>
+                          <a:xfrm>
+                            <a:off x="9525" y="1847850"/>
+                            <a:ext cx="2238375" cy="405765"/>
+                          </a:xfrm>
+                          <a:prstGeom prst="rect">
+                            <a:avLst/>
+                          </a:prstGeom>
+                          <a:solidFill>
+                            <a:prstClr val="white"/>
+                          </a:solidFill>
+                          <a:ln>
+                            <a:noFill/>
+                          </a:ln>
+                        </wps:spPr>
+                        <wps:txbx>
+                          <w:txbxContent>
+                            <w:p>
+                              <w:pPr>
+                                <w:pStyle w:val="Caption"/>
+                                <w:jc w:val="center"/>
+                              </w:pPr>
+                              <w:r>
+                                <w:t>Figure</w:t>
+                              </w:r>
+                              <w:r>
+                                <w:t xml:space="preserve"> 1</w:t>
+                              </w:r>
+                              <w:r>
+                                <w:t xml:space="preserve">: </w:t>
+                              </w:r>
+                              <w:r>
+                                <w:br/>
+                                <w:t xml:space="preserve">Incorrect sort showing the value of the start </w:t>
+                              </w:r>
+                            </w:p>
+                          </w:txbxContent>
+                        </wps:txbx>
+                        <wps:bodyPr rot="0" spcFirstLastPara="0" vertOverflow="overflow" horzOverflow="overflow" vert="horz" wrap="square" lIns="0" tIns="0" rIns="0" bIns="0" numCol="1" spcCol="0" rtlCol="0" fromWordArt="0" anchor="t" anchorCtr="0" forceAA="0" compatLnSpc="1">
+                          <a:prstTxWarp prst="textNoShape">
+                            <a:avLst/>
+                          </a:prstTxWarp>
+                          <a:spAutoFit/>
+                        </wps:bodyPr>
+                      </wps:wsp>
+                    </wpg:wgp>
+                  </a:graphicData>
+                </a:graphic>
+              </wp:anchor>
+            </w:drawing>
+          </mc:Choice>
+          <mc:Fallback>
+            <w:pict>
+              <v:group w14:anchorId="22348716" id="Group 5" o:spid="_x0000_s1029" style="position:absolute;left:0;text-align:left;margin-left:22.5pt;margin-top:178.55pt;width:177pt;height:177.45pt;z-index:251660288" coordsize="22479,22536" o:gfxdata="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">
+                <v:shape id="Picture 1" o:spid="_x0000_s1030" type="#_x0000_t75" alt="Text&#10;&#10;Description automatically generated" style="position:absolute;width:22383;height:18376;visibility:visible;mso-wrap-style:square" o:gfxdata="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">
+                  <v:imagedata r:id="rId7" o:title="Text&#10;&#10;Description automatically generated"/>
+                </v:shape>
+                <v:shape id="Text Box 3" o:spid="_x0000_s1031" type="#_x0000_t202" style="position:absolute;left:95;top:18478;width:22384;height:4058;visibility:visible;mso-wrap-style:square;v-text-anchor:top" o:gfxdata="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" stroked="f">
+                  <v:textbox style="mso-fit-shape-to-text:t" inset="0,0,0,0">
+                    <w:txbxContent>
+                      <w:p>
+                        <w:pPr>
+                          <w:pStyle w:val="Caption"/>
+                          <w:jc w:val="center"/>
+                        </w:pPr>
+                        <w:r>
+                          <w:t>Figure</w:t>
+                        </w:r>
+                        <w:r>
+                          <w:t xml:space="preserve"> 1</w:t>
+                        </w:r>
+                        <w:r>
+                          <w:t xml:space="preserve">: </w:t>
+                        </w:r>
+                        <w:r>
+                          <w:br/>
+                          <w:t xml:space="preserve">Incorrect sort showing the value of the start </w:t>
+                        </w:r>
+                      </w:p>
+                    </w:txbxContent>
+                  </v:textbox>
+                </v:shape>
+                <w10:wrap type="square"/>
+              </v:group>
+            </w:pict>
+          </mc:Fallback>
+        </mc:AlternateContent>
+      </w:r>
+      <w:r>
+        <w:t xml:space="preserve">The purpose of the program is to take user input (up to 15 values), sort them, and then output them to the user. The user also has the option of inputting a -1 as a sentinel value to terminate reading inputs prematurely. The sorting algorithm used is </w:t>
+      </w:r>
+      <w:r>
+        <w:t>an implementation of</w:t>
+      </w:r>
+      <w:r>
+        <w:t xml:space="preserve"> the bubble sort</w:t>
+      </w:r>
+      <w:r>
+        <w:t xml:space="preserve"> using Fortran’s GOTO control of flow statement.</w:t>
+      </w:r>
+      <w:r>
+        <w:t xml:space="preserve"> The </w:t>
+      </w:r>
+      <w:r>
+        <w:t xml:space="preserve">original version of </w:t>
+      </w:r>
+      <w:r>
+        <w:t>this algorithm</w:t>
+      </w:r>
+      <w:r>
+        <w:t xml:space="preserve"> that was implemented in spaghetti.f </w:t>
+      </w:r>
+      <w:r>
+        <w:t>d</w:t>
+      </w:r>
+      <w:r>
+        <w:t>idn’t</w:t>
+      </w:r>
+      <w:r>
+        <w:t xml:space="preserve"> always sort correctly. </w:t>
+      </w:r>
+      <w:r>
+        <w:t xml:space="preserve">I originally believed this to be because of the archaic GOTO statements, but, after testing I believe I figured out that it was due to the un-initialization of the ISTART variable. </w:t>
+      </w:r>
+      <w:r>
+        <w:t>I forced initialization with the “IMPLICIT NONE” statement and made sure that all variables were correctly initialized and the result was correctly sorted data.</w:t>
+      </w:r>
+      <w:r>
+        <w:t xml:space="preserve"> See below:</w:t>
+      </w:r>
+      <w:r>
+        <w:br/>
+      </w:r>
+      <w:r>
+        <w:br/>
+      </w:r>
+      <w:r>
+        <w:br/>
+      </w:r>
+      <w:r>
+        <w:br/>
+      </w:r>
+      <w:r>
+        <w:br/>
+      </w:r>
+      <w:r>
+        <w:br/>
+      </w:r>
+    </w:p>
+    <w:p>
+      <w:pPr>
+        <w:spacing w:line="360" w:lineRule="auto"/>
+        <w:ind w:firstLine="720"/>
+      </w:pPr>
+    </w:p>
+    <w:p>
+      <w:pPr>
+        <w:spacing w:line="360" w:lineRule="auto"/>
+      </w:pPr>
+      <w:r>
+        <w:br/>
+      </w:r>
+      <w:r>
+        <w:br/>
+      </w:r>
+      <w:r>
+        <w:br/>
+      </w:r>
+      <w:r>
+        <w:br/>
+      </w:r>
+      <w:r>
+        <w:br/>
+      </w:r>
+      <w:r>
+        <w:br/>
+      </w:r>
+      <w:r>
+        <w:br/>
+      </w:r>
+      <w:r>
+        <w:br/>
+        <w:t>The limitations of this code is obviously the readability. It took several hours of parsing through the code in order to discover what the algorithm was doing and it was an algorithm that I have been familiar with now for several years.</w:t>
+      </w:r>
+    </w:p>
+    <w:p>
+      <w:pPr>
+        <w:spacing w:line="360" w:lineRule="auto"/>
+      </w:pPr>
     </w:p>
     <w:sectPr>
       <w:pgSz w:w="12240" w:h="15840"/>
@@ -541,6 +934,25 @@
     <w:semiHidden/>
     <w:unhideWhenUsed/>
   </w:style>
+  <w:style w:type="paragraph" w:styleId="Caption">
+    <w:name w:val="caption"/>
+    <w:basedOn w:val="Normal"/>
+    <w:next w:val="Normal"/>
+    <w:uiPriority w:val="35"/>
+    <w:unhideWhenUsed/>
+    <w:qFormat/>
+    <w:rsid w:val="005E1072"/>
+    <w:pPr>
+      <w:spacing w:after="200" w:line="240" w:lineRule="auto"/>
+    </w:pPr>
+    <w:rPr>
+      <w:i/>
+      <w:iCs/>
+      <w:color w:val="44546A" w:themeColor="text2"/>
+      <w:sz w:val="18"/>
+      <w:szCs w:val="18"/>
+    </w:rPr>
+  </w:style>
 </w:styles>
 </file>
 

</xml_diff>

<commit_message>
added modified lab2 files
</commit_message>
<xml_diff>
--- a/lab2/spaghetti.docx
+++ b/lab2/spaghetti.docx
@@ -190,7 +190,7 @@
           </mc:Choice>
           <mc:Fallback>
             <w:pict>
-              <v:group w14:anchorId="00D40016" id="Group 6" o:spid="_x0000_s1026" style="position:absolute;left:0;text-align:left;margin-left:235.5pt;margin-top:177.8pt;width:176.85pt;height:176.7pt;z-index:251663360" coordsize="22459,22440" o:gfxdata="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">
+              <v:group w14:anchorId="00D40016" id="Group 6" o:spid="_x0000_s1026" style="position:absolute;left:0;text-align:left;margin-left:235.5pt;margin-top:177.8pt;width:176.85pt;height:176.7pt;z-index:251663360" coordsize="22459,22440" o:gfxdata="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">
                 <v:shapetype id="_x0000_t75" coordsize="21600,21600" o:spt="75" o:preferrelative="t" path="m@4@5l@4@11@9@11@9@5xe" filled="f" stroked="f">
                   <v:stroke joinstyle="miter"/>
                   <v:formulas>
@@ -361,7 +361,7 @@
           </mc:Choice>
           <mc:Fallback>
             <w:pict>
-              <v:group w14:anchorId="22348716" id="Group 5" o:spid="_x0000_s1029" style="position:absolute;left:0;text-align:left;margin-left:22.5pt;margin-top:178.55pt;width:177pt;height:177.45pt;z-index:251660288" coordsize="22479,22536" o:gfxdata="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">
+              <v:group w14:anchorId="22348716" id="Group 5" o:spid="_x0000_s1029" style="position:absolute;left:0;text-align:left;margin-left:22.5pt;margin-top:178.55pt;width:177pt;height:177.45pt;z-index:251660288" coordsize="22479,22536" o:gfxdata="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">
                 <v:shape id="Picture 1" o:spid="_x0000_s1030" type="#_x0000_t75" alt="Text&#10;&#10;Description automatically generated" style="position:absolute;width:22383;height:18376;visibility:visible;mso-wrap-style:square" o:gfxdata="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">
                   <v:imagedata r:id="rId7" o:title="Text&#10;&#10;Description automatically generated"/>
                 </v:shape>
@@ -418,7 +418,21 @@
         <w:t>this algorithm</w:t>
       </w:r>
       <w:r>
-        <w:t xml:space="preserve"> that was implemented in spaghetti.f </w:t>
+        <w:t xml:space="preserve"> that was implemented in </w:t>
+      </w:r>
+      <w:r>
+        <w:t>‘</w:t>
+      </w:r>
+      <w:proofErr w:type="spellStart"/>
+      <w:r>
+        <w:t>spaghetti.f</w:t>
+      </w:r>
+      <w:proofErr w:type="spellEnd"/>
+      <w:r>
+        <w:t>’</w:t>
+      </w:r>
+      <w:r>
+        <w:t xml:space="preserve"> </w:t>
       </w:r>
       <w:r>
         <w:t>d</w:t>
@@ -433,10 +447,7 @@
         <w:t xml:space="preserve">I originally believed this to be because of the archaic GOTO statements, but, after testing I believe I figured out that it was due to the un-initialization of the ISTART variable. </w:t>
       </w:r>
       <w:r>
-        <w:t>I forced initialization with the “IMPLICIT NONE” statement and made sure that all variables were correctly initialized and the result was correctly sorted data.</w:t>
-      </w:r>
-      <w:r>
-        <w:t xml:space="preserve"> See below:</w:t>
+        <w:t>I forced initialization with the “IMPLICIT NONE” statement and made sure that all variables were correctly initialized and the result was correctly sorted data. See below:</w:t>
       </w:r>
       <w:r>
         <w:br/>
@@ -490,7 +501,19 @@
       </w:r>
       <w:r>
         <w:br/>
-        <w:t>The limitations of this code is obviously the readability. It took several hours of parsing through the code in order to discover what the algorithm was doing and it was an algorithm that I have been familiar with now for several years.</w:t>
+      </w:r>
+      <w:r>
+        <w:t xml:space="preserve"> </w:t>
+      </w:r>
+      <w:r>
+        <w:tab/>
+        <w:t>One of t</w:t>
+      </w:r>
+      <w:r>
+        <w:t>he limitations of this code is obviously the readability. It took several hours of parsing through the code in order to discover what the algorithm was doing and it was an algorithm that I have been familiar with now for several years.</w:t>
+      </w:r>
+      <w:r>
+        <w:t xml:space="preserve"> Additionally, there was a limitation on the domain of input; only 3 character values can be input into the program or else they are cut off before they were interpreted. This means that domain of values that were accepted ranged from negative 99 through positive 999. Values that included any characters or decimals caused an error in the program and it’s immediate termination. </w:t>
       </w:r>
     </w:p>
     <w:p>

</xml_diff>